<commit_message>
Minor update to game concept document
</commit_message>
<xml_diff>
--- a/Spelkoncept.docx
+++ b/Spelkoncept.docx
@@ -8,29 +8,25 @@
           <w:lang w:val="en-GB"/>
         </w:rPr>
       </w:pPr>
-      <w:proofErr w:type="spellStart"/>
       <w:r>
         <w:rPr>
           <w:lang w:val="en-US"/>
         </w:rPr>
         <w:t>Spelkoncept</w:t>
       </w:r>
-      <w:proofErr w:type="spellEnd"/>
-    </w:p>
-    <w:p>
-      <w:pPr>
-        <w:rPr>
-          <w:lang w:val="en-US"/>
-        </w:rPr>
-      </w:pPr>
-      <w:proofErr w:type="spellStart"/>
+    </w:p>
+    <w:p>
+      <w:pPr>
+        <w:rPr>
+          <w:lang w:val="en-US"/>
+        </w:rPr>
+      </w:pPr>
       <w:r>
         <w:rPr>
           <w:lang w:val="en-GB"/>
         </w:rPr>
         <w:t>Mobkoncept</w:t>
       </w:r>
-      <w:proofErr w:type="spellEnd"/>
     </w:p>
     <w:p>
       <w:pPr>
@@ -70,14 +66,12 @@
           <w:lang w:val="en-US"/>
         </w:rPr>
       </w:pPr>
-      <w:proofErr w:type="spellStart"/>
-      <w:r>
-        <w:rPr>
-          <w:lang w:val="en-US"/>
-        </w:rPr>
-        <w:t>Kherjit</w:t>
-      </w:r>
-      <w:proofErr w:type="spellEnd"/>
+      <w:r>
+        <w:rPr>
+          <w:lang w:val="en-US"/>
+        </w:rPr>
+        <w:t>Khered-netjeru</w:t>
+      </w:r>
       <w:r>
         <w:rPr>
           <w:lang w:val="en-US"/>
@@ -89,12 +83,6 @@
           <w:lang w:val="en-US"/>
         </w:rPr>
         <w:tab/>
-      </w:r>
-      <w:r>
-        <w:rPr>
-          <w:lang w:val="en-US"/>
-        </w:rPr>
-        <w:tab/>
         <w:t>basic mob, armed with a sword, low hp and damage</w:t>
       </w:r>
     </w:p>
@@ -133,21 +121,7 @@
         <w:rPr>
           <w:lang w:val="en-US"/>
         </w:rPr>
-        <w:t xml:space="preserve"> sword, low hp, </w:t>
-      </w:r>
-      <w:proofErr w:type="gramStart"/>
-      <w:r>
-        <w:rPr>
-          <w:lang w:val="en-US"/>
-        </w:rPr>
-        <w:t>high</w:t>
-      </w:r>
-      <w:proofErr w:type="gramEnd"/>
-      <w:r>
-        <w:rPr>
-          <w:lang w:val="en-US"/>
-        </w:rPr>
-        <w:t xml:space="preserve"> damage</w:t>
+        <w:t xml:space="preserve"> sword, low hp, high damage</w:t>
       </w:r>
     </w:p>
     <w:p>
@@ -263,41 +237,20 @@
           <w:lang w:val="en-US"/>
         </w:rPr>
         <w:tab/>
-      </w:r>
-      <w:proofErr w:type="spellStart"/>
-      <w:r>
-        <w:rPr>
-          <w:lang w:val="en-US"/>
-        </w:rPr>
-        <w:t>miniboss</w:t>
-      </w:r>
-      <w:proofErr w:type="spellEnd"/>
-      <w:r>
-        <w:rPr>
-          <w:lang w:val="en-US"/>
-        </w:rPr>
-        <w:t>, sword, high hp and damage</w:t>
-      </w:r>
-    </w:p>
-    <w:p>
-      <w:pPr>
-        <w:rPr>
-          <w:lang w:val="en-US"/>
-        </w:rPr>
-      </w:pPr>
-      <w:proofErr w:type="spellStart"/>
-      <w:r>
-        <w:rPr>
-          <w:lang w:val="en-US"/>
-        </w:rPr>
-        <w:t>K`Sharra</w:t>
-      </w:r>
-      <w:proofErr w:type="spellEnd"/>
-      <w:r>
-        <w:rPr>
-          <w:lang w:val="en-US"/>
-        </w:rPr>
-        <w:t xml:space="preserve"> the Conqueror</w:t>
+        <w:t>miniboss, sword, high hp and damage</w:t>
+      </w:r>
+    </w:p>
+    <w:p>
+      <w:pPr>
+        <w:rPr>
+          <w:lang w:val="en-US"/>
+        </w:rPr>
+      </w:pPr>
+      <w:r>
+        <w:rPr>
+          <w:lang w:val="en-US"/>
+        </w:rPr>
+        <w:t>K`Sharra the Conqueror</w:t>
       </w:r>
       <w:r>
         <w:rPr>
@@ -348,21 +301,7 @@
         <w:rPr>
           <w:lang w:val="en-US"/>
         </w:rPr>
-        <w:t xml:space="preserve"> (all </w:t>
-      </w:r>
-      <w:proofErr w:type="spellStart"/>
-      <w:r>
-        <w:rPr>
-          <w:lang w:val="en-US"/>
-        </w:rPr>
-        <w:t>primely</w:t>
-      </w:r>
-      <w:proofErr w:type="spellEnd"/>
-      <w:r>
-        <w:rPr>
-          <w:lang w:val="en-US"/>
-        </w:rPr>
-        <w:t xml:space="preserve"> ranged mobs)</w:t>
+        <w:t xml:space="preserve"> (all primely ranged mobs)</w:t>
       </w:r>
     </w:p>
     <w:p>
@@ -459,69 +398,39 @@
           <w:lang w:val="en-US"/>
         </w:rPr>
         <w:tab/>
-        <w:t xml:space="preserve">rare </w:t>
-      </w:r>
-      <w:proofErr w:type="gramStart"/>
-      <w:r>
-        <w:rPr>
-          <w:lang w:val="en-US"/>
-        </w:rPr>
-        <w:t>mob,</w:t>
-      </w:r>
-      <w:proofErr w:type="gramEnd"/>
-      <w:r>
-        <w:rPr>
-          <w:lang w:val="en-US"/>
-        </w:rPr>
-        <w:t xml:space="preserve"> uses a sword in melee, strong ranged, high hp</w:t>
-      </w:r>
-    </w:p>
-    <w:p>
-      <w:pPr>
-        <w:rPr>
-          <w:lang w:val="en-US"/>
-        </w:rPr>
-      </w:pPr>
-      <w:proofErr w:type="spellStart"/>
+        <w:t>rare mob, uses a sword in melee, strong ranged, high hp</w:t>
+      </w:r>
+    </w:p>
+    <w:p>
+      <w:pPr>
+        <w:rPr>
+          <w:lang w:val="en-US"/>
+        </w:rPr>
+      </w:pPr>
       <w:r>
         <w:rPr>
           <w:lang w:val="en-US"/>
         </w:rPr>
         <w:t>Satsekhem</w:t>
       </w:r>
-      <w:proofErr w:type="spellEnd"/>
-      <w:r>
-        <w:rPr>
-          <w:lang w:val="en-US"/>
-        </w:rPr>
-        <w:tab/>
-      </w:r>
-      <w:r>
-        <w:rPr>
-          <w:lang w:val="en-US"/>
-        </w:rPr>
-        <w:tab/>
-        <w:t>boss</w:t>
-      </w:r>
-      <w:proofErr w:type="gramStart"/>
-      <w:r>
-        <w:rPr>
-          <w:lang w:val="en-US"/>
-        </w:rPr>
-        <w:t xml:space="preserve">, </w:t>
-      </w:r>
-      <w:r>
-        <w:rPr>
-          <w:lang w:val="en-US"/>
-        </w:rPr>
-        <w:t>,</w:t>
-      </w:r>
-      <w:proofErr w:type="gramEnd"/>
-      <w:r>
-        <w:rPr>
-          <w:lang w:val="en-US"/>
-        </w:rPr>
-        <w:t xml:space="preserve"> uses a sword in melee, strong ranged, high hp</w:t>
+      <w:r>
+        <w:rPr>
+          <w:lang w:val="en-US"/>
+        </w:rPr>
+        <w:tab/>
+      </w:r>
+      <w:r>
+        <w:rPr>
+          <w:lang w:val="en-US"/>
+        </w:rPr>
+        <w:tab/>
+        <w:t xml:space="preserve">boss, </w:t>
+      </w:r>
+      <w:r>
+        <w:rPr>
+          <w:lang w:val="en-US"/>
+        </w:rPr>
+        <w:t>, uses a sword in melee, strong ranged, high hp</w:t>
       </w:r>
     </w:p>
     <w:p>
@@ -579,6 +488,17 @@
           <w:lang w:val="en-US"/>
         </w:rPr>
         <w:tab/>
+      </w:r>
+      <w:r>
+        <w:rPr>
+          <w:lang w:val="en-US"/>
+        </w:rPr>
+        <w:t xml:space="preserve">ettin replacement, </w:t>
+      </w:r>
+      <w:r>
+        <w:rPr>
+          <w:lang w:val="en-US"/>
+        </w:rPr>
         <w:t>basic mob, sword, low hp and damage</w:t>
       </w:r>
     </w:p>
@@ -599,6 +519,17 @@
           <w:lang w:val="en-US"/>
         </w:rPr>
         <w:tab/>
+      </w:r>
+      <w:r>
+        <w:rPr>
+          <w:lang w:val="en-US"/>
+        </w:rPr>
+        <w:t xml:space="preserve">centaur replacement, </w:t>
+      </w:r>
+      <w:r>
+        <w:rPr>
+          <w:lang w:val="en-US"/>
+        </w:rPr>
         <w:t>sword and shield, high hp and low damage</w:t>
       </w:r>
     </w:p>
@@ -612,19 +543,30 @@
         <w:rPr>
           <w:lang w:val="en-US"/>
         </w:rPr>
-        <w:t>Chaos priest</w:t>
-      </w:r>
-      <w:r>
-        <w:rPr>
-          <w:lang w:val="en-US"/>
-        </w:rPr>
-        <w:tab/>
-      </w:r>
-      <w:r>
-        <w:rPr>
-          <w:lang w:val="en-US"/>
-        </w:rPr>
-        <w:tab/>
+        <w:t>Dis</w:t>
+      </w:r>
+      <w:r>
+        <w:rPr>
+          <w:lang w:val="en-US"/>
+        </w:rPr>
+        <w:t>ciple of Apep</w:t>
+      </w:r>
+      <w:r>
+        <w:rPr>
+          <w:lang w:val="en-US"/>
+        </w:rPr>
+        <w:tab/>
+      </w:r>
+      <w:r>
+        <w:rPr>
+          <w:lang w:val="en-US"/>
+        </w:rPr>
+        <w:t xml:space="preserve">dark bishop replacement, </w:t>
+      </w:r>
+      <w:r>
+        <w:rPr>
+          <w:lang w:val="en-US"/>
+        </w:rPr>
         <w:t>ranged mob</w:t>
       </w:r>
     </w:p>
@@ -638,16 +580,8 @@
         <w:rPr>
           <w:lang w:val="en-US"/>
         </w:rPr>
-        <w:t xml:space="preserve">Spawn of </w:t>
-      </w:r>
-      <w:proofErr w:type="spellStart"/>
-      <w:r>
-        <w:rPr>
-          <w:lang w:val="en-US"/>
-        </w:rPr>
-        <w:t>Apep</w:t>
-      </w:r>
-      <w:proofErr w:type="spellEnd"/>
+        <w:t>Spawn of Apep</w:t>
+      </w:r>
       <w:r>
         <w:rPr>
           <w:lang w:val="en-US"/>
@@ -757,7 +691,6 @@
           <w:lang w:val="en-US"/>
         </w:rPr>
       </w:pPr>
-      <w:proofErr w:type="spellStart"/>
       <w:r>
         <w:rPr>
           <w:lang w:val="en-US"/>
@@ -765,41 +698,72 @@
         <w:lastRenderedPageBreak/>
         <w:t>Apep</w:t>
       </w:r>
-      <w:proofErr w:type="spellEnd"/>
-      <w:r>
-        <w:rPr>
-          <w:lang w:val="en-US"/>
-        </w:rPr>
-        <w:tab/>
-      </w:r>
-      <w:r>
-        <w:rPr>
-          <w:lang w:val="en-US"/>
-        </w:rPr>
-        <w:tab/>
-      </w:r>
-      <w:proofErr w:type="spellStart"/>
-      <w:proofErr w:type="gramStart"/>
-      <w:r>
-        <w:rPr>
-          <w:lang w:val="en-US"/>
-        </w:rPr>
-        <w:t>endboss</w:t>
-      </w:r>
-      <w:proofErr w:type="spellEnd"/>
-      <w:r>
-        <w:rPr>
-          <w:lang w:val="en-US"/>
-        </w:rPr>
-        <w:t>,</w:t>
-      </w:r>
-      <w:proofErr w:type="gramEnd"/>
-      <w:r>
-        <w:rPr>
-          <w:lang w:val="en-US"/>
-        </w:rPr>
-        <w:t xml:space="preserve"> see concept</w:t>
-      </w:r>
+      <w:r>
+        <w:rPr>
+          <w:lang w:val="en-US"/>
+        </w:rPr>
+        <w:tab/>
+      </w:r>
+      <w:r>
+        <w:rPr>
+          <w:lang w:val="en-US"/>
+        </w:rPr>
+        <w:tab/>
+        <w:t>endboss, see concept</w:t>
+      </w:r>
+    </w:p>
+    <w:p>
+      <w:pPr>
+        <w:rPr>
+          <w:lang w:val="en-US"/>
+        </w:rPr>
+      </w:pPr>
+    </w:p>
+    <w:p>
+      <w:pPr>
+        <w:rPr>
+          <w:lang w:val="en-US"/>
+        </w:rPr>
+      </w:pPr>
+      <w:r>
+        <w:rPr>
+          <w:lang w:val="en-US"/>
+        </w:rPr>
+        <w:t>Anhur (warrior)</w:t>
+      </w:r>
+    </w:p>
+    <w:p>
+      <w:pPr>
+        <w:rPr>
+          <w:lang w:val="en-US"/>
+        </w:rPr>
+      </w:pPr>
+      <w:r>
+        <w:rPr>
+          <w:lang w:val="en-US"/>
+        </w:rPr>
+        <w:t>Sekhmet (cleric)</w:t>
+      </w:r>
+    </w:p>
+    <w:p>
+      <w:pPr>
+        <w:rPr>
+          <w:lang w:val="en-US"/>
+        </w:rPr>
+      </w:pPr>
+      <w:r>
+        <w:rPr>
+          <w:lang w:val="en-US"/>
+        </w:rPr>
+        <w:t>Sokar (mage)</w:t>
+      </w:r>
+    </w:p>
+    <w:p>
+      <w:pPr>
+        <w:rPr>
+          <w:lang w:val="en-US"/>
+        </w:rPr>
+      </w:pPr>
     </w:p>
     <w:p>
       <w:pPr>
@@ -891,21 +855,7 @@
           <w:lang w:val="en-US"/>
         </w:rPr>
         <w:tab/>
-        <w:t xml:space="preserve">flaming </w:t>
-      </w:r>
-      <w:proofErr w:type="spellStart"/>
-      <w:r>
-        <w:rPr>
-          <w:lang w:val="en-US"/>
-        </w:rPr>
-        <w:t>khopesh</w:t>
-      </w:r>
-      <w:proofErr w:type="spellEnd"/>
-      <w:r>
-        <w:rPr>
-          <w:lang w:val="en-US"/>
-        </w:rPr>
-        <w:t xml:space="preserve"> sword, extra fire damage and </w:t>
+        <w:t xml:space="preserve">flaming khopesh sword, extra fire damage and </w:t>
       </w:r>
       <w:r>
         <w:rPr>
@@ -955,16 +905,8 @@
         <w:rPr>
           <w:lang w:val="en-US"/>
         </w:rPr>
-        <w:t xml:space="preserve">Scepter of </w:t>
-      </w:r>
-      <w:proofErr w:type="gramStart"/>
-      <w:r>
-        <w:rPr>
-          <w:lang w:val="en-US"/>
-        </w:rPr>
-        <w:t>Was</w:t>
-      </w:r>
-      <w:proofErr w:type="gramEnd"/>
+        <w:t>Scepter of Was</w:t>
+      </w:r>
       <w:r>
         <w:rPr>
           <w:lang w:val="en-US"/>
@@ -1017,28 +959,12 @@
           <w:lang w:val="en-US"/>
         </w:rPr>
       </w:pPr>
-      <w:proofErr w:type="spellStart"/>
-      <w:r>
-        <w:rPr>
-          <w:lang w:val="en-US"/>
-        </w:rPr>
-        <w:t>Steampink</w:t>
-      </w:r>
-      <w:proofErr w:type="spellEnd"/>
-      <w:r>
-        <w:rPr>
-          <w:lang w:val="en-US"/>
-        </w:rPr>
-        <w:t xml:space="preserve"> </w:t>
-      </w:r>
-      <w:proofErr w:type="spellStart"/>
-      <w:r>
-        <w:rPr>
-          <w:lang w:val="en-US"/>
-        </w:rPr>
-        <w:t>blasterrifle</w:t>
-      </w:r>
-      <w:proofErr w:type="spellEnd"/>
+      <w:r>
+        <w:rPr>
+          <w:lang w:val="en-US"/>
+        </w:rPr>
+        <w:t>Steampink blasterrifle</w:t>
+      </w:r>
       <w:r>
         <w:rPr>
           <w:lang w:val="en-US"/>
@@ -1193,62 +1119,7 @@
           <w:lang w:val="en-US"/>
         </w:rPr>
         <w:tab/>
-      </w:r>
-      <w:proofErr w:type="spellStart"/>
-      <w:r>
-        <w:rPr>
-          <w:lang w:val="en-US"/>
-        </w:rPr>
-        <w:t>simular</w:t>
-      </w:r>
-      <w:proofErr w:type="spellEnd"/>
-      <w:r>
-        <w:rPr>
-          <w:lang w:val="en-US"/>
-        </w:rPr>
-        <w:t xml:space="preserve"> to the </w:t>
-      </w:r>
-      <w:proofErr w:type="spellStart"/>
-      <w:r>
-        <w:rPr>
-          <w:lang w:val="en-US"/>
-        </w:rPr>
-        <w:t>beserk</w:t>
-      </w:r>
-      <w:proofErr w:type="spellEnd"/>
-      <w:r>
-        <w:rPr>
-          <w:lang w:val="en-US"/>
-        </w:rPr>
-        <w:t xml:space="preserve"> </w:t>
-      </w:r>
-      <w:proofErr w:type="spellStart"/>
-      <w:r>
-        <w:rPr>
-          <w:lang w:val="en-US"/>
-        </w:rPr>
-        <w:t>powerup</w:t>
-      </w:r>
-      <w:proofErr w:type="spellEnd"/>
-      <w:r>
-        <w:rPr>
-          <w:lang w:val="en-US"/>
-        </w:rPr>
-        <w:t xml:space="preserve"> </w:t>
-      </w:r>
-      <w:proofErr w:type="gramStart"/>
-      <w:r>
-        <w:rPr>
-          <w:lang w:val="en-US"/>
-        </w:rPr>
-        <w:t>in ”</w:t>
-      </w:r>
-      <w:proofErr w:type="gramEnd"/>
-      <w:r>
-        <w:rPr>
-          <w:lang w:val="en-US"/>
-        </w:rPr>
-        <w:t>Brutal doom”, warrior and cleric</w:t>
+        <w:t>simular to the beserk powerup in ”Brutal doom”, warrior and cleric</w:t>
       </w:r>
     </w:p>
     <w:p>
@@ -1299,16 +1170,8 @@
         <w:rPr>
           <w:lang w:val="en-US"/>
         </w:rPr>
-        <w:t xml:space="preserve">Achievement </w:t>
-      </w:r>
-      <w:proofErr w:type="spellStart"/>
-      <w:r>
-        <w:rPr>
-          <w:lang w:val="en-US"/>
-        </w:rPr>
-        <w:t>idies</w:t>
-      </w:r>
-      <w:proofErr w:type="spellEnd"/>
+        <w:t>Achievement idies</w:t>
+      </w:r>
     </w:p>
     <w:p>
       <w:pPr>
@@ -1347,6 +1210,7 @@
         <w:rPr>
           <w:lang w:val="en-US"/>
         </w:rPr>
+        <w:lastRenderedPageBreak/>
         <w:t>”Slayer”</w:t>
       </w:r>
       <w:r>
@@ -1366,20 +1230,7 @@
           <w:lang w:val="en-US"/>
         </w:rPr>
         <w:tab/>
-      </w:r>
-      <w:proofErr w:type="gramStart"/>
-      <w:r>
-        <w:rPr>
-          <w:lang w:val="en-US"/>
-        </w:rPr>
-        <w:t>kill</w:t>
-      </w:r>
-      <w:proofErr w:type="gramEnd"/>
-      <w:r>
-        <w:rPr>
-          <w:lang w:val="en-US"/>
-        </w:rPr>
-        <w:t xml:space="preserve"> 1000 enemies</w:t>
+        <w:t>kill 1000 enemies</w:t>
       </w:r>
     </w:p>
     <w:p>
@@ -1405,20 +1256,7 @@
           <w:lang w:val="en-US"/>
         </w:rPr>
         <w:tab/>
-      </w:r>
-      <w:proofErr w:type="gramStart"/>
-      <w:r>
-        <w:rPr>
-          <w:lang w:val="en-US"/>
-        </w:rPr>
-        <w:t>kill</w:t>
-      </w:r>
-      <w:proofErr w:type="gramEnd"/>
-      <w:r>
-        <w:rPr>
-          <w:lang w:val="en-US"/>
-        </w:rPr>
-        <w:t xml:space="preserve"> 100 enemies using the Sun disk</w:t>
+        <w:t>kill 100 enemies using the Sun disk</w:t>
       </w:r>
     </w:p>
     <w:p>
@@ -1444,20 +1282,7 @@
           <w:lang w:val="en-US"/>
         </w:rPr>
         <w:tab/>
-      </w:r>
-      <w:proofErr w:type="gramStart"/>
-      <w:r>
-        <w:rPr>
-          <w:lang w:val="en-US"/>
-        </w:rPr>
-        <w:t>resurrect</w:t>
-      </w:r>
-      <w:proofErr w:type="gramEnd"/>
-      <w:r>
-        <w:rPr>
-          <w:lang w:val="en-US"/>
-        </w:rPr>
-        <w:t xml:space="preserve"> 50 allies using the Resurrection scroll</w:t>
+        <w:t>resurrect 50 allies using the Resurrection scroll</w:t>
       </w:r>
     </w:p>
     <w:p>

</xml_diff>